<commit_message>
add bold name in template
</commit_message>
<xml_diff>
--- a/public/certificates/template/certificate_template.docx
+++ b/public/certificates/template/certificate_template.docx
@@ -323,7 +323,74 @@
           <w:sz w:val="32"/>
           <w:szCs w:val="32"/>
         </w:rPr>
-        <w:t>Certificamos que ${nome} participou como ouvinte da atividade “${atividade}”, promovida pelo Programa de Educação Tutorial (PET) do curso de Sistemas de Informação da Universidade Federal de Santa Maria, realizada no(s) dia(s) ${dias}em Santa Maria, totalizando ${horas} hora(s).</w:t>
+        <w:tab/>
+      </w:r>
+      <w:r>
+        <w:rPr>
+          <w:sz w:val="32"/>
+          <w:szCs w:val="32"/>
+        </w:rPr>
+        <w:t xml:space="preserve">Certificamos que </w:t>
+      </w:r>
+      <w:r>
+        <w:rPr>
+          <w:b/>
+          <w:bCs/>
+          <w:sz w:val="32"/>
+          <w:szCs w:val="32"/>
+        </w:rPr>
+        <w:t>${nome}</w:t>
+      </w:r>
+      <w:r>
+        <w:rPr>
+          <w:sz w:val="32"/>
+          <w:szCs w:val="32"/>
+        </w:rPr>
+        <w:t xml:space="preserve"> participou como ouvinte da atividade </w:t>
+      </w:r>
+      <w:r>
+        <w:rPr>
+          <w:sz w:val="32"/>
+          <w:szCs w:val="32"/>
+        </w:rPr>
+        <w:t>"</w:t>
+      </w:r>
+      <w:r>
+        <w:rPr>
+          <w:sz w:val="32"/>
+          <w:szCs w:val="32"/>
+        </w:rPr>
+        <w:t>${atividade}</w:t>
+      </w:r>
+      <w:r>
+        <w:rPr>
+          <w:sz w:val="32"/>
+          <w:szCs w:val="32"/>
+        </w:rPr>
+        <w:t>"</w:t>
+      </w:r>
+      <w:r>
+        <w:rPr>
+          <w:sz w:val="32"/>
+          <w:szCs w:val="32"/>
+        </w:rPr>
+        <w:t xml:space="preserve">, promovida pelo Programa de Educação Tutorial (PET) do curso de Sistemas de Informação da Universidade Federal de Santa Maria, realizada no(s) dia(s) ${dias}em Santa Maria, totalizando </w:t>
+      </w:r>
+      <w:r>
+        <w:rPr>
+          <w:b w:val="false"/>
+          <w:bCs w:val="false"/>
+          <w:sz w:val="32"/>
+          <w:szCs w:val="32"/>
+        </w:rPr>
+        <w:t>${horas}</w:t>
+      </w:r>
+      <w:r>
+        <w:rPr>
+          <w:sz w:val="32"/>
+          <w:szCs w:val="32"/>
+        </w:rPr>
+        <w:t xml:space="preserve"> hora(s).</w:t>
       </w:r>
     </w:p>
     <w:p>

</xml_diff>